<commit_message>
08-DEC-2023, PDF Report Print OK by IActionResult()
</commit_message>
<xml_diff>
--- a/AppliedTax/wwwroot/PrintReports/TaxSample.docx
+++ b/AppliedTax/wwwroot/PrintReports/TaxSample.docx
@@ -372,7 +372,7 @@
                       <w:color w:val="000000"/>
                       <w:sz w:val="20"/>
                     </w:rPr>
-                    <w:t xml:space="preserve">20</w:t>
+                    <w:t xml:space="preserve">203</w:t>
                   </w:r>
                 </w:p>
               </w:tc>
@@ -403,7 +403,7 @@
                       <w:color w:val="000000"/>
                       <w:sz w:val="20"/>
                     </w:rPr>
-                    <w:t xml:space="preserve">13</w:t>
+                    <w:t xml:space="preserve">5203</w:t>
                   </w:r>
                 </w:p>
               </w:tc>
@@ -434,7 +434,7 @@
                       <w:color w:val="000000"/>
                       <w:sz w:val="20"/>
                     </w:rPr>
-                    <w:t xml:space="preserve">260</w:t>
+                    <w:t xml:space="preserve">1,056,209</w:t>
                   </w:r>
                 </w:p>
               </w:tc>
@@ -496,7 +496,7 @@
                       <w:color w:val="000000"/>
                       <w:sz w:val="20"/>
                     </w:rPr>
-                    <w:t xml:space="preserve">3</w:t>
+                    <w:t xml:space="preserve">267</w:t>
                   </w:r>
                 </w:p>
               </w:tc>
@@ -527,7 +527,220 @@
                       <w:color w:val="000000"/>
                       <w:sz w:val="20"/>
                     </w:rPr>
-                    <w:t xml:space="preserve">40</w:t>
+                    <w:t xml:space="preserve">7,940</w:t>
+                  </w:r>
+                </w:p>
+              </w:tc>
+            </w:tr>
+            <w:tr>
+              <w:trPr>
+                <w:trHeight w:val="282" w:hRule="atLeast"/>
+              </w:trPr>
+              <w:tc>
+                <w:tcPr>
+                  <w:tcW w:w="1440" w:type="dxa"/>
+                  <w:tcBorders>
+                    <w:top w:val="single" w:color="D3D3D3" w:sz="7"/>
+                    <w:left w:val="single" w:color="D3D3D3" w:sz="7"/>
+                    <w:bottom w:val="single" w:color="D3D3D3" w:sz="7"/>
+                    <w:right w:val="single" w:color="D3D3D3" w:sz="7"/>
+                  </w:tcBorders>
+                  <w:tcMar>
+                    <w:top w:w="39" w:type="dxa"/>
+                    <w:left w:w="39" w:type="dxa"/>
+                    <w:bottom w:w="39" w:type="dxa"/>
+                    <w:right w:w="39" w:type="dxa"/>
+                  </w:tcMar>
+                </w:tcPr>
+                <w:p>
+                  <w:pPr>
+                    <w:spacing w:after="0" w:line="240" w:lineRule="auto"/>
+                  </w:pPr>
+                </w:p>
+              </w:tc>
+              <w:tc>
+                <w:tcPr>
+                  <w:tcW w:w="1440" w:type="dxa"/>
+                  <w:tcBorders>
+                    <w:top w:val="single" w:color="D3D3D3" w:sz="7"/>
+                    <w:left w:val="single" w:color="D3D3D3" w:sz="7"/>
+                    <w:bottom w:val="single" w:color="D3D3D3" w:sz="7"/>
+                    <w:right w:val="single" w:color="D3D3D3" w:sz="7"/>
+                  </w:tcBorders>
+                  <w:tcMar>
+                    <w:top w:w="39" w:type="dxa"/>
+                    <w:left w:w="39" w:type="dxa"/>
+                    <w:bottom w:w="39" w:type="dxa"/>
+                    <w:right w:w="39" w:type="dxa"/>
+                  </w:tcMar>
+                </w:tcPr>
+                <w:p>
+                  <w:pPr>
+                    <w:spacing w:after="0" w:line="240" w:lineRule="auto"/>
+                    <w:jc w:val="center"/>
+                  </w:pPr>
+                  <w:r>
+                    <w:rPr>
+                      <w:rFonts w:ascii="Arial" w:hAnsi="Arial" w:eastAsia="Arial"/>
+                      <w:color w:val="000000"/>
+                      <w:sz w:val="20"/>
+                    </w:rPr>
+                    <w:t xml:space="preserve">50</w:t>
+                  </w:r>
+                </w:p>
+              </w:tc>
+              <w:tc>
+                <w:tcPr>
+                  <w:tcW w:w="1621" w:type="dxa"/>
+                  <w:tcBorders>
+                    <w:top w:val="single" w:color="D3D3D3" w:sz="7"/>
+                    <w:left w:val="single" w:color="D3D3D3" w:sz="7"/>
+                    <w:bottom w:val="single" w:color="D3D3D3" w:sz="7"/>
+                    <w:right w:val="single" w:color="D3D3D3" w:sz="7"/>
+                  </w:tcBorders>
+                  <w:tcMar>
+                    <w:top w:w="39" w:type="dxa"/>
+                    <w:left w:w="39" w:type="dxa"/>
+                    <w:bottom w:w="39" w:type="dxa"/>
+                    <w:right w:w="39" w:type="dxa"/>
+                  </w:tcMar>
+                </w:tcPr>
+                <w:p>
+                  <w:pPr>
+                    <w:spacing w:after="0" w:line="240" w:lineRule="auto"/>
+                    <w:jc w:val="center"/>
+                  </w:pPr>
+                  <w:r>
+                    <w:rPr>
+                      <w:rFonts w:ascii="Arial" w:hAnsi="Arial" w:eastAsia="Arial"/>
+                      <w:color w:val="000000"/>
+                      <w:sz w:val="20"/>
+                    </w:rPr>
+                    <w:t xml:space="preserve">20</w:t>
+                  </w:r>
+                </w:p>
+              </w:tc>
+              <w:tc>
+                <w:tcPr>
+                  <w:tcW w:w="1635" w:type="dxa"/>
+                  <w:tcBorders>
+                    <w:top w:val="single" w:color="D3D3D3" w:sz="7"/>
+                    <w:left w:val="single" w:color="D3D3D3" w:sz="7"/>
+                    <w:bottom w:val="single" w:color="D3D3D3" w:sz="7"/>
+                    <w:right w:val="single" w:color="D3D3D3" w:sz="7"/>
+                  </w:tcBorders>
+                  <w:tcMar>
+                    <w:top w:w="39" w:type="dxa"/>
+                    <w:left w:w="39" w:type="dxa"/>
+                    <w:bottom w:w="39" w:type="dxa"/>
+                    <w:right w:w="39" w:type="dxa"/>
+                  </w:tcMar>
+                </w:tcPr>
+                <w:p>
+                  <w:pPr>
+                    <w:spacing w:after="0" w:line="240" w:lineRule="auto"/>
+                    <w:jc w:val="center"/>
+                  </w:pPr>
+                  <w:r>
+                    <w:rPr>
+                      <w:rFonts w:ascii="Arial" w:hAnsi="Arial" w:eastAsia="Arial"/>
+                      <w:color w:val="000000"/>
+                      <w:sz w:val="20"/>
+                    </w:rPr>
+                    <w:t xml:space="preserve">1,000</w:t>
+                  </w:r>
+                </w:p>
+              </w:tc>
+              <w:tc>
+                <w:tcPr>
+                  <w:tcW w:w="1440" w:type="dxa"/>
+                  <w:tcBorders>
+                    <w:top w:val="single" w:color="D3D3D3" w:sz="7"/>
+                    <w:left w:val="single" w:color="D3D3D3" w:sz="7"/>
+                    <w:bottom w:val="single" w:color="D3D3D3" w:sz="7"/>
+                    <w:right w:val="single" w:color="D3D3D3" w:sz="7"/>
+                  </w:tcBorders>
+                  <w:tcMar>
+                    <w:top w:w="39" w:type="dxa"/>
+                    <w:left w:w="39" w:type="dxa"/>
+                    <w:bottom w:w="39" w:type="dxa"/>
+                    <w:right w:w="39" w:type="dxa"/>
+                  </w:tcMar>
+                </w:tcPr>
+                <w:p>
+                  <w:pPr>
+                    <w:spacing w:after="0" w:line="240" w:lineRule="auto"/>
+                    <w:jc w:val="center"/>
+                  </w:pPr>
+                  <w:r>
+                    <w:rPr>
+                      <w:rFonts w:ascii="Arial" w:hAnsi="Arial" w:eastAsia="Arial"/>
+                      <w:color w:val="000000"/>
+                      <w:sz w:val="20"/>
+                    </w:rPr>
+                    <w:t xml:space="preserve">13</w:t>
+                  </w:r>
+                </w:p>
+              </w:tc>
+              <w:tc>
+                <w:tcPr>
+                  <w:tcW w:w="1440" w:type="dxa"/>
+                  <w:tcBorders>
+                    <w:top w:val="single" w:color="D3D3D3" w:sz="7"/>
+                    <w:left w:val="single" w:color="D3D3D3" w:sz="7"/>
+                    <w:bottom w:val="single" w:color="D3D3D3" w:sz="7"/>
+                    <w:right w:val="single" w:color="D3D3D3" w:sz="7"/>
+                  </w:tcBorders>
+                  <w:tcMar>
+                    <w:top w:w="39" w:type="dxa"/>
+                    <w:left w:w="39" w:type="dxa"/>
+                    <w:bottom w:w="39" w:type="dxa"/>
+                    <w:right w:w="39" w:type="dxa"/>
+                  </w:tcMar>
+                </w:tcPr>
+                <w:p>
+                  <w:pPr>
+                    <w:spacing w:after="0" w:line="240" w:lineRule="auto"/>
+                    <w:jc w:val="center"/>
+                  </w:pPr>
+                  <w:r>
+                    <w:rPr>
+                      <w:rFonts w:ascii="Arial" w:hAnsi="Arial" w:eastAsia="Arial"/>
+                      <w:color w:val="000000"/>
+                      <w:sz w:val="20"/>
+                    </w:rPr>
+                    <w:t xml:space="preserve">130</w:t>
+                  </w:r>
+                </w:p>
+              </w:tc>
+              <w:tc>
+                <w:tcPr>
+                  <w:tcW w:w="1440" w:type="dxa"/>
+                  <w:tcBorders>
+                    <w:top w:val="single" w:color="D3D3D3" w:sz="7"/>
+                    <w:left w:val="single" w:color="D3D3D3" w:sz="7"/>
+                    <w:bottom w:val="single" w:color="D3D3D3" w:sz="7"/>
+                    <w:right w:val="single" w:color="D3D3D3" w:sz="7"/>
+                  </w:tcBorders>
+                  <w:tcMar>
+                    <w:top w:w="39" w:type="dxa"/>
+                    <w:left w:w="39" w:type="dxa"/>
+                    <w:bottom w:w="39" w:type="dxa"/>
+                    <w:right w:w="39" w:type="dxa"/>
+                  </w:tcMar>
+                </w:tcPr>
+                <w:p>
+                  <w:pPr>
+                    <w:spacing w:after="0" w:line="240" w:lineRule="auto"/>
+                    <w:jc w:val="center"/>
+                  </w:pPr>
+                  <w:r>
+                    <w:rPr>
+                      <w:rFonts w:ascii="Arial" w:hAnsi="Arial" w:eastAsia="Arial"/>
+                      <w:color w:val="000000"/>
+                      <w:sz w:val="20"/>
+                    </w:rPr>
+                    <w:t xml:space="preserve">14,000</w:t>
                   </w:r>
                 </w:p>
               </w:tc>
@@ -598,7 +811,7 @@
                       <w:color w:val="000000"/>
                       <w:sz w:val="20"/>
                     </w:rPr>
-                    <w:t xml:space="preserve">20</w:t>
+                    <w:t xml:space="preserve">253</w:t>
                   </w:r>
                 </w:p>
               </w:tc>
@@ -631,7 +844,7 @@
                       <w:color w:val="000000"/>
                       <w:sz w:val="20"/>
                     </w:rPr>
-                    <w:t xml:space="preserve">13</w:t>
+                    <w:t xml:space="preserve">5223</w:t>
                   </w:r>
                 </w:p>
               </w:tc>
@@ -664,7 +877,7 @@
                       <w:color w:val="000000"/>
                       <w:sz w:val="20"/>
                     </w:rPr>
-                    <w:t xml:space="preserve">260</w:t>
+                    <w:t xml:space="preserve">1,057,209</w:t>
                   </w:r>
                 </w:p>
               </w:tc>
@@ -720,7 +933,7 @@
                       <w:color w:val="000000"/>
                       <w:sz w:val="20"/>
                     </w:rPr>
-                    <w:t xml:space="preserve">20</w:t>
+                    <w:t xml:space="preserve">18,890</w:t>
                   </w:r>
                 </w:p>
               </w:tc>
@@ -753,7 +966,7 @@
                       <w:color w:val="000000"/>
                       <w:sz w:val="20"/>
                     </w:rPr>
-                    <w:t xml:space="preserve">20</w:t>
+                    <w:t xml:space="preserve">20,520</w:t>
                   </w:r>
                 </w:p>
               </w:tc>
@@ -985,7 +1198,7 @@
                     <w:color w:val="000000"/>
                     <w:sz w:val="16"/>
                   </w:rPr>
-                  <w:t xml:space="preserve">12/1/2023 11:09:10 PM</w:t>
+                  <w:t xml:space="preserve">2023-12-08 9:00:26 AM</w:t>
                 </w:r>
               </w:p>
             </w:tc>
@@ -1871,7 +2084,7 @@
                     <w:color w:val="000000"/>
                     <w:sz w:val="22"/>
                   </w:rPr>
-                  <w:t xml:space="preserve">101</w:t>
+                  <w:t xml:space="preserve">89810</w:t>
                 </w:r>
               </w:p>
             </w:tc>
@@ -2022,7 +2235,7 @@
                     <w:color w:val="000000"/>
                     <w:sz w:val="22"/>
                   </w:rPr>
-                  <w:t xml:space="preserve">01-Nov-2023</w:t>
+                  <w:t xml:space="preserve">04-Jan-2023</w:t>
                 </w:r>
               </w:p>
             </w:tc>
@@ -2337,7 +2550,7 @@
                     <w:color w:val="000000"/>
                     <w:sz w:val="22"/>
                   </w:rPr>
-                  <w:t xml:space="preserve">201</w:t>
+                  <w:t xml:space="preserve">256208</w:t>
                 </w:r>
               </w:p>
             </w:tc>
@@ -2490,7 +2703,7 @@
                     <w:color w:val="000000"/>
                     <w:sz w:val="22"/>
                   </w:rPr>
-                  <w:t xml:space="preserve">05-Nov-2023</w:t>
+                  <w:t xml:space="preserve">13-Apr-2023</w:t>
                 </w:r>
               </w:p>
             </w:tc>

</xml_diff>

<commit_message>
SA 11-DEC-2023, PFD Is being opened in new tab. ok
</commit_message>
<xml_diff>
--- a/AppliedTax/wwwroot/PrintReports/TaxSample.docx
+++ b/AppliedTax/wwwroot/PrintReports/TaxSample.docx
@@ -372,7 +372,7 @@
                       <w:color w:val="000000"/>
                       <w:sz w:val="20"/>
                     </w:rPr>
-                    <w:t xml:space="preserve">203</w:t>
+                    <w:t xml:space="preserve">123</w:t>
                   </w:r>
                 </w:p>
               </w:tc>
@@ -403,7 +403,7 @@
                       <w:color w:val="000000"/>
                       <w:sz w:val="20"/>
                     </w:rPr>
-                    <w:t xml:space="preserve">5203</w:t>
+                    <w:t xml:space="preserve">12</w:t>
                   </w:r>
                 </w:p>
               </w:tc>
@@ -434,7 +434,7 @@
                       <w:color w:val="000000"/>
                       <w:sz w:val="20"/>
                     </w:rPr>
-                    <w:t xml:space="preserve">1,056,209</w:t>
+                    <w:t xml:space="preserve">1,476</w:t>
                   </w:r>
                 </w:p>
               </w:tc>
@@ -496,7 +496,7 @@
                       <w:color w:val="000000"/>
                       <w:sz w:val="20"/>
                     </w:rPr>
-                    <w:t xml:space="preserve">267</w:t>
+                    <w:t xml:space="preserve">192</w:t>
                   </w:r>
                 </w:p>
               </w:tc>
@@ -527,7 +527,7 @@
                       <w:color w:val="000000"/>
                       <w:sz w:val="20"/>
                     </w:rPr>
-                    <w:t xml:space="preserve">7,940</w:t>
+                    <w:t xml:space="preserve">20,664</w:t>
                   </w:r>
                 </w:p>
               </w:tc>
@@ -585,7 +585,7 @@
                       <w:color w:val="000000"/>
                       <w:sz w:val="20"/>
                     </w:rPr>
-                    <w:t xml:space="preserve">50</w:t>
+                    <w:t xml:space="preserve">1,234</w:t>
                   </w:r>
                 </w:p>
               </w:tc>
@@ -616,7 +616,7 @@
                       <w:color w:val="000000"/>
                       <w:sz w:val="20"/>
                     </w:rPr>
-                    <w:t xml:space="preserve">20</w:t>
+                    <w:t xml:space="preserve">321</w:t>
                   </w:r>
                 </w:p>
               </w:tc>
@@ -647,7 +647,7 @@
                       <w:color w:val="000000"/>
                       <w:sz w:val="20"/>
                     </w:rPr>
-                    <w:t xml:space="preserve">1,000</w:t>
+                    <w:t xml:space="preserve">396,114</w:t>
                   </w:r>
                 </w:p>
               </w:tc>
@@ -709,7 +709,7 @@
                       <w:color w:val="000000"/>
                       <w:sz w:val="20"/>
                     </w:rPr>
-                    <w:t xml:space="preserve">130</w:t>
+                    <w:t xml:space="preserve">51,495</w:t>
                   </w:r>
                 </w:p>
               </w:tc>
@@ -740,7 +740,7 @@
                       <w:color w:val="000000"/>
                       <w:sz w:val="20"/>
                     </w:rPr>
-                    <w:t xml:space="preserve">14,000</w:t>
+                    <w:t xml:space="preserve">396,117</w:t>
                   </w:r>
                 </w:p>
               </w:tc>
@@ -758,6 +758,645 @@
                     <w:bottom w:val="single" w:color="D3D3D3" w:sz="7"/>
                     <w:right w:val="single" w:color="D3D3D3" w:sz="7"/>
                   </w:tcBorders>
+                  <w:tcMar>
+                    <w:top w:w="39" w:type="dxa"/>
+                    <w:left w:w="39" w:type="dxa"/>
+                    <w:bottom w:w="39" w:type="dxa"/>
+                    <w:right w:w="39" w:type="dxa"/>
+                  </w:tcMar>
+                </w:tcPr>
+                <w:p>
+                  <w:pPr>
+                    <w:spacing w:after="0" w:line="240" w:lineRule="auto"/>
+                  </w:pPr>
+                </w:p>
+              </w:tc>
+              <w:tc>
+                <w:tcPr>
+                  <w:tcW w:w="1440" w:type="dxa"/>
+                  <w:tcBorders>
+                    <w:top w:val="single" w:color="D3D3D3" w:sz="7"/>
+                    <w:left w:val="single" w:color="D3D3D3" w:sz="7"/>
+                    <w:bottom w:val="single" w:color="D3D3D3" w:sz="7"/>
+                    <w:right w:val="single" w:color="D3D3D3" w:sz="7"/>
+                  </w:tcBorders>
+                  <w:tcMar>
+                    <w:top w:w="39" w:type="dxa"/>
+                    <w:left w:w="39" w:type="dxa"/>
+                    <w:bottom w:w="39" w:type="dxa"/>
+                    <w:right w:w="39" w:type="dxa"/>
+                  </w:tcMar>
+                </w:tcPr>
+                <w:p>
+                  <w:pPr>
+                    <w:spacing w:after="0" w:line="240" w:lineRule="auto"/>
+                    <w:jc w:val="center"/>
+                  </w:pPr>
+                  <w:r>
+                    <w:rPr>
+                      <w:rFonts w:ascii="Arial" w:hAnsi="Arial" w:eastAsia="Arial"/>
+                      <w:color w:val="000000"/>
+                      <w:sz w:val="20"/>
+                    </w:rPr>
+                    <w:t xml:space="preserve">200</w:t>
+                  </w:r>
+                </w:p>
+              </w:tc>
+              <w:tc>
+                <w:tcPr>
+                  <w:tcW w:w="1621" w:type="dxa"/>
+                  <w:tcBorders>
+                    <w:top w:val="single" w:color="D3D3D3" w:sz="7"/>
+                    <w:left w:val="single" w:color="D3D3D3" w:sz="7"/>
+                    <w:bottom w:val="single" w:color="D3D3D3" w:sz="7"/>
+                    <w:right w:val="single" w:color="D3D3D3" w:sz="7"/>
+                  </w:tcBorders>
+                  <w:tcMar>
+                    <w:top w:w="39" w:type="dxa"/>
+                    <w:left w:w="39" w:type="dxa"/>
+                    <w:bottom w:w="39" w:type="dxa"/>
+                    <w:right w:w="39" w:type="dxa"/>
+                  </w:tcMar>
+                </w:tcPr>
+                <w:p>
+                  <w:pPr>
+                    <w:spacing w:after="0" w:line="240" w:lineRule="auto"/>
+                    <w:jc w:val="center"/>
+                  </w:pPr>
+                  <w:r>
+                    <w:rPr>
+                      <w:rFonts w:ascii="Arial" w:hAnsi="Arial" w:eastAsia="Arial"/>
+                      <w:color w:val="000000"/>
+                      <w:sz w:val="20"/>
+                    </w:rPr>
+                    <w:t xml:space="preserve">2</w:t>
+                  </w:r>
+                </w:p>
+              </w:tc>
+              <w:tc>
+                <w:tcPr>
+                  <w:tcW w:w="1635" w:type="dxa"/>
+                  <w:tcBorders>
+                    <w:top w:val="single" w:color="D3D3D3" w:sz="7"/>
+                    <w:left w:val="single" w:color="D3D3D3" w:sz="7"/>
+                    <w:bottom w:val="single" w:color="D3D3D3" w:sz="7"/>
+                    <w:right w:val="single" w:color="D3D3D3" w:sz="7"/>
+                  </w:tcBorders>
+                  <w:tcMar>
+                    <w:top w:w="39" w:type="dxa"/>
+                    <w:left w:w="39" w:type="dxa"/>
+                    <w:bottom w:w="39" w:type="dxa"/>
+                    <w:right w:w="39" w:type="dxa"/>
+                  </w:tcMar>
+                </w:tcPr>
+                <w:p>
+                  <w:pPr>
+                    <w:spacing w:after="0" w:line="240" w:lineRule="auto"/>
+                    <w:jc w:val="center"/>
+                  </w:pPr>
+                  <w:r>
+                    <w:rPr>
+                      <w:rFonts w:ascii="Arial" w:hAnsi="Arial" w:eastAsia="Arial"/>
+                      <w:color w:val="000000"/>
+                      <w:sz w:val="20"/>
+                    </w:rPr>
+                    <w:t xml:space="preserve">400</w:t>
+                  </w:r>
+                </w:p>
+              </w:tc>
+              <w:tc>
+                <w:tcPr>
+                  <w:tcW w:w="1440" w:type="dxa"/>
+                  <w:tcBorders>
+                    <w:top w:val="single" w:color="D3D3D3" w:sz="7"/>
+                    <w:left w:val="single" w:color="D3D3D3" w:sz="7"/>
+                    <w:bottom w:val="single" w:color="D3D3D3" w:sz="7"/>
+                    <w:right w:val="single" w:color="D3D3D3" w:sz="7"/>
+                  </w:tcBorders>
+                  <w:tcMar>
+                    <w:top w:w="39" w:type="dxa"/>
+                    <w:left w:w="39" w:type="dxa"/>
+                    <w:bottom w:w="39" w:type="dxa"/>
+                    <w:right w:w="39" w:type="dxa"/>
+                  </w:tcMar>
+                </w:tcPr>
+                <w:p>
+                  <w:pPr>
+                    <w:spacing w:after="0" w:line="240" w:lineRule="auto"/>
+                    <w:jc w:val="center"/>
+                  </w:pPr>
+                  <w:r>
+                    <w:rPr>
+                      <w:rFonts w:ascii="Arial" w:hAnsi="Arial" w:eastAsia="Arial"/>
+                      <w:color w:val="000000"/>
+                      <w:sz w:val="20"/>
+                    </w:rPr>
+                    <w:t xml:space="preserve">13</w:t>
+                  </w:r>
+                </w:p>
+              </w:tc>
+              <w:tc>
+                <w:tcPr>
+                  <w:tcW w:w="1440" w:type="dxa"/>
+                  <w:tcBorders>
+                    <w:top w:val="single" w:color="D3D3D3" w:sz="7"/>
+                    <w:left w:val="single" w:color="D3D3D3" w:sz="7"/>
+                    <w:bottom w:val="single" w:color="D3D3D3" w:sz="7"/>
+                    <w:right w:val="single" w:color="D3D3D3" w:sz="7"/>
+                  </w:tcBorders>
+                  <w:tcMar>
+                    <w:top w:w="39" w:type="dxa"/>
+                    <w:left w:w="39" w:type="dxa"/>
+                    <w:bottom w:w="39" w:type="dxa"/>
+                    <w:right w:w="39" w:type="dxa"/>
+                  </w:tcMar>
+                </w:tcPr>
+                <w:p>
+                  <w:pPr>
+                    <w:spacing w:after="0" w:line="240" w:lineRule="auto"/>
+                    <w:jc w:val="center"/>
+                  </w:pPr>
+                  <w:r>
+                    <w:rPr>
+                      <w:rFonts w:ascii="Arial" w:hAnsi="Arial" w:eastAsia="Arial"/>
+                      <w:color w:val="000000"/>
+                      <w:sz w:val="20"/>
+                    </w:rPr>
+                    <w:t xml:space="preserve">52</w:t>
+                  </w:r>
+                </w:p>
+              </w:tc>
+              <w:tc>
+                <w:tcPr>
+                  <w:tcW w:w="1440" w:type="dxa"/>
+                  <w:tcBorders>
+                    <w:top w:val="single" w:color="D3D3D3" w:sz="7"/>
+                    <w:left w:val="single" w:color="D3D3D3" w:sz="7"/>
+                    <w:bottom w:val="single" w:color="D3D3D3" w:sz="7"/>
+                    <w:right w:val="single" w:color="D3D3D3" w:sz="7"/>
+                  </w:tcBorders>
+                  <w:tcMar>
+                    <w:top w:w="39" w:type="dxa"/>
+                    <w:left w:w="39" w:type="dxa"/>
+                    <w:bottom w:w="39" w:type="dxa"/>
+                    <w:right w:w="39" w:type="dxa"/>
+                  </w:tcMar>
+                </w:tcPr>
+                <w:p>
+                  <w:pPr>
+                    <w:spacing w:after="0" w:line="240" w:lineRule="auto"/>
+                    <w:jc w:val="center"/>
+                  </w:pPr>
+                  <w:r>
+                    <w:rPr>
+                      <w:rFonts w:ascii="Arial" w:hAnsi="Arial" w:eastAsia="Arial"/>
+                      <w:color w:val="000000"/>
+                      <w:sz w:val="20"/>
+                    </w:rPr>
+                    <w:t xml:space="preserve">5,600</w:t>
+                  </w:r>
+                </w:p>
+              </w:tc>
+            </w:tr>
+            <w:tr>
+              <w:trPr>
+                <w:trHeight w:val="282" w:hRule="atLeast"/>
+              </w:trPr>
+              <w:tc>
+                <w:tcPr>
+                  <w:tcW w:w="1440" w:type="dxa"/>
+                  <w:tcBorders>
+                    <w:top w:val="single" w:color="D3D3D3" w:sz="7"/>
+                    <w:left w:val="single" w:color="D3D3D3" w:sz="7"/>
+                    <w:bottom w:val="single" w:color="D3D3D3" w:sz="7"/>
+                    <w:right w:val="single" w:color="D3D3D3" w:sz="7"/>
+                  </w:tcBorders>
+                  <w:tcMar>
+                    <w:top w:w="39" w:type="dxa"/>
+                    <w:left w:w="39" w:type="dxa"/>
+                    <w:bottom w:w="39" w:type="dxa"/>
+                    <w:right w:w="39" w:type="dxa"/>
+                  </w:tcMar>
+                </w:tcPr>
+                <w:p>
+                  <w:pPr>
+                    <w:spacing w:after="0" w:line="240" w:lineRule="auto"/>
+                  </w:pPr>
+                </w:p>
+              </w:tc>
+              <w:tc>
+                <w:tcPr>
+                  <w:tcW w:w="1440" w:type="dxa"/>
+                  <w:tcBorders>
+                    <w:top w:val="single" w:color="D3D3D3" w:sz="7"/>
+                    <w:left w:val="single" w:color="D3D3D3" w:sz="7"/>
+                    <w:bottom w:val="single" w:color="D3D3D3" w:sz="7"/>
+                    <w:right w:val="single" w:color="D3D3D3" w:sz="7"/>
+                  </w:tcBorders>
+                  <w:tcMar>
+                    <w:top w:w="39" w:type="dxa"/>
+                    <w:left w:w="39" w:type="dxa"/>
+                    <w:bottom w:w="39" w:type="dxa"/>
+                    <w:right w:w="39" w:type="dxa"/>
+                  </w:tcMar>
+                </w:tcPr>
+                <w:p>
+                  <w:pPr>
+                    <w:spacing w:after="0" w:line="240" w:lineRule="auto"/>
+                    <w:jc w:val="center"/>
+                  </w:pPr>
+                  <w:r>
+                    <w:rPr>
+                      <w:rFonts w:ascii="Arial" w:hAnsi="Arial" w:eastAsia="Arial"/>
+                      <w:color w:val="000000"/>
+                      <w:sz w:val="20"/>
+                    </w:rPr>
+                    <w:t xml:space="preserve">3</w:t>
+                  </w:r>
+                </w:p>
+              </w:tc>
+              <w:tc>
+                <w:tcPr>
+                  <w:tcW w:w="1621" w:type="dxa"/>
+                  <w:tcBorders>
+                    <w:top w:val="single" w:color="D3D3D3" w:sz="7"/>
+                    <w:left w:val="single" w:color="D3D3D3" w:sz="7"/>
+                    <w:bottom w:val="single" w:color="D3D3D3" w:sz="7"/>
+                    <w:right w:val="single" w:color="D3D3D3" w:sz="7"/>
+                  </w:tcBorders>
+                  <w:tcMar>
+                    <w:top w:w="39" w:type="dxa"/>
+                    <w:left w:w="39" w:type="dxa"/>
+                    <w:bottom w:w="39" w:type="dxa"/>
+                    <w:right w:w="39" w:type="dxa"/>
+                  </w:tcMar>
+                </w:tcPr>
+                <w:p>
+                  <w:pPr>
+                    <w:spacing w:after="0" w:line="240" w:lineRule="auto"/>
+                    <w:jc w:val="center"/>
+                  </w:pPr>
+                  <w:r>
+                    <w:rPr>
+                      <w:rFonts w:ascii="Arial" w:hAnsi="Arial" w:eastAsia="Arial"/>
+                      <w:color w:val="000000"/>
+                      <w:sz w:val="20"/>
+                    </w:rPr>
+                    <w:t xml:space="preserve">3</w:t>
+                  </w:r>
+                </w:p>
+              </w:tc>
+              <w:tc>
+                <w:tcPr>
+                  <w:tcW w:w="1635" w:type="dxa"/>
+                  <w:tcBorders>
+                    <w:top w:val="single" w:color="D3D3D3" w:sz="7"/>
+                    <w:left w:val="single" w:color="D3D3D3" w:sz="7"/>
+                    <w:bottom w:val="single" w:color="D3D3D3" w:sz="7"/>
+                    <w:right w:val="single" w:color="D3D3D3" w:sz="7"/>
+                  </w:tcBorders>
+                  <w:tcMar>
+                    <w:top w:w="39" w:type="dxa"/>
+                    <w:left w:w="39" w:type="dxa"/>
+                    <w:bottom w:w="39" w:type="dxa"/>
+                    <w:right w:w="39" w:type="dxa"/>
+                  </w:tcMar>
+                </w:tcPr>
+                <w:p>
+                  <w:pPr>
+                    <w:spacing w:after="0" w:line="240" w:lineRule="auto"/>
+                    <w:jc w:val="center"/>
+                  </w:pPr>
+                  <w:r>
+                    <w:rPr>
+                      <w:rFonts w:ascii="Arial" w:hAnsi="Arial" w:eastAsia="Arial"/>
+                      <w:color w:val="000000"/>
+                      <w:sz w:val="20"/>
+                    </w:rPr>
+                    <w:t xml:space="preserve">9</w:t>
+                  </w:r>
+                </w:p>
+              </w:tc>
+              <w:tc>
+                <w:tcPr>
+                  <w:tcW w:w="1440" w:type="dxa"/>
+                  <w:tcBorders>
+                    <w:top w:val="single" w:color="D3D3D3" w:sz="7"/>
+                    <w:left w:val="single" w:color="D3D3D3" w:sz="7"/>
+                    <w:bottom w:val="single" w:color="D3D3D3" w:sz="7"/>
+                    <w:right w:val="single" w:color="D3D3D3" w:sz="7"/>
+                  </w:tcBorders>
+                  <w:tcMar>
+                    <w:top w:w="39" w:type="dxa"/>
+                    <w:left w:w="39" w:type="dxa"/>
+                    <w:bottom w:w="39" w:type="dxa"/>
+                    <w:right w:w="39" w:type="dxa"/>
+                  </w:tcMar>
+                </w:tcPr>
+                <w:p>
+                  <w:pPr>
+                    <w:spacing w:after="0" w:line="240" w:lineRule="auto"/>
+                    <w:jc w:val="center"/>
+                  </w:pPr>
+                  <w:r>
+                    <w:rPr>
+                      <w:rFonts w:ascii="Arial" w:hAnsi="Arial" w:eastAsia="Arial"/>
+                      <w:color w:val="000000"/>
+                      <w:sz w:val="20"/>
+                    </w:rPr>
+                    <w:t xml:space="preserve">13</w:t>
+                  </w:r>
+                </w:p>
+              </w:tc>
+              <w:tc>
+                <w:tcPr>
+                  <w:tcW w:w="1440" w:type="dxa"/>
+                  <w:tcBorders>
+                    <w:top w:val="single" w:color="D3D3D3" w:sz="7"/>
+                    <w:left w:val="single" w:color="D3D3D3" w:sz="7"/>
+                    <w:bottom w:val="single" w:color="D3D3D3" w:sz="7"/>
+                    <w:right w:val="single" w:color="D3D3D3" w:sz="7"/>
+                  </w:tcBorders>
+                  <w:tcMar>
+                    <w:top w:w="39" w:type="dxa"/>
+                    <w:left w:w="39" w:type="dxa"/>
+                    <w:bottom w:w="39" w:type="dxa"/>
+                    <w:right w:w="39" w:type="dxa"/>
+                  </w:tcMar>
+                </w:tcPr>
+                <w:p>
+                  <w:pPr>
+                    <w:spacing w:after="0" w:line="240" w:lineRule="auto"/>
+                    <w:jc w:val="center"/>
+                  </w:pPr>
+                  <w:r>
+                    <w:rPr>
+                      <w:rFonts w:ascii="Arial" w:hAnsi="Arial" w:eastAsia="Arial"/>
+                      <w:color w:val="000000"/>
+                      <w:sz w:val="20"/>
+                    </w:rPr>
+                    <w:t xml:space="preserve">1</w:t>
+                  </w:r>
+                </w:p>
+              </w:tc>
+              <w:tc>
+                <w:tcPr>
+                  <w:tcW w:w="1440" w:type="dxa"/>
+                  <w:tcBorders>
+                    <w:top w:val="single" w:color="D3D3D3" w:sz="7"/>
+                    <w:left w:val="single" w:color="D3D3D3" w:sz="7"/>
+                    <w:bottom w:val="single" w:color="D3D3D3" w:sz="7"/>
+                    <w:right w:val="single" w:color="D3D3D3" w:sz="7"/>
+                  </w:tcBorders>
+                  <w:tcMar>
+                    <w:top w:w="39" w:type="dxa"/>
+                    <w:left w:w="39" w:type="dxa"/>
+                    <w:bottom w:w="39" w:type="dxa"/>
+                    <w:right w:w="39" w:type="dxa"/>
+                  </w:tcMar>
+                </w:tcPr>
+                <w:p>
+                  <w:pPr>
+                    <w:spacing w:after="0" w:line="240" w:lineRule="auto"/>
+                    <w:jc w:val="center"/>
+                  </w:pPr>
+                  <w:r>
+                    <w:rPr>
+                      <w:rFonts w:ascii="Arial" w:hAnsi="Arial" w:eastAsia="Arial"/>
+                      <w:color w:val="000000"/>
+                      <w:sz w:val="20"/>
+                    </w:rPr>
+                    <w:t xml:space="preserve">22</w:t>
+                  </w:r>
+                </w:p>
+              </w:tc>
+            </w:tr>
+            <w:tr>
+              <w:trPr>
+                <w:trHeight w:val="282" w:hRule="atLeast"/>
+              </w:trPr>
+              <w:tc>
+                <w:tcPr>
+                  <w:tcW w:w="1440" w:type="dxa"/>
+                  <w:tcBorders>
+                    <w:top w:val="single" w:color="D3D3D3" w:sz="7"/>
+                    <w:left w:val="single" w:color="D3D3D3" w:sz="7"/>
+                    <w:bottom w:val="single" w:color="D3D3D3" w:sz="7"/>
+                    <w:right w:val="single" w:color="D3D3D3" w:sz="7"/>
+                  </w:tcBorders>
+                  <w:tcMar>
+                    <w:top w:w="39" w:type="dxa"/>
+                    <w:left w:w="39" w:type="dxa"/>
+                    <w:bottom w:w="39" w:type="dxa"/>
+                    <w:right w:w="39" w:type="dxa"/>
+                  </w:tcMar>
+                </w:tcPr>
+                <w:p>
+                  <w:pPr>
+                    <w:spacing w:after="0" w:line="240" w:lineRule="auto"/>
+                  </w:pPr>
+                </w:p>
+              </w:tc>
+              <w:tc>
+                <w:tcPr>
+                  <w:tcW w:w="1440" w:type="dxa"/>
+                  <w:tcBorders>
+                    <w:top w:val="single" w:color="D3D3D3" w:sz="7"/>
+                    <w:left w:val="single" w:color="D3D3D3" w:sz="7"/>
+                    <w:bottom w:val="single" w:color="D3D3D3" w:sz="7"/>
+                    <w:right w:val="single" w:color="D3D3D3" w:sz="7"/>
+                  </w:tcBorders>
+                  <w:tcMar>
+                    <w:top w:w="39" w:type="dxa"/>
+                    <w:left w:w="39" w:type="dxa"/>
+                    <w:bottom w:w="39" w:type="dxa"/>
+                    <w:right w:w="39" w:type="dxa"/>
+                  </w:tcMar>
+                </w:tcPr>
+                <w:p>
+                  <w:pPr>
+                    <w:spacing w:after="0" w:line="240" w:lineRule="auto"/>
+                    <w:jc w:val="center"/>
+                  </w:pPr>
+                  <w:r>
+                    <w:rPr>
+                      <w:rFonts w:ascii="Arial" w:hAnsi="Arial" w:eastAsia="Arial"/>
+                      <w:color w:val="000000"/>
+                      <w:sz w:val="20"/>
+                    </w:rPr>
+                    <w:t xml:space="preserve">5</w:t>
+                  </w:r>
+                </w:p>
+              </w:tc>
+              <w:tc>
+                <w:tcPr>
+                  <w:tcW w:w="1621" w:type="dxa"/>
+                  <w:tcBorders>
+                    <w:top w:val="single" w:color="D3D3D3" w:sz="7"/>
+                    <w:left w:val="single" w:color="D3D3D3" w:sz="7"/>
+                    <w:bottom w:val="single" w:color="D3D3D3" w:sz="7"/>
+                    <w:right w:val="single" w:color="D3D3D3" w:sz="7"/>
+                  </w:tcBorders>
+                  <w:tcMar>
+                    <w:top w:w="39" w:type="dxa"/>
+                    <w:left w:w="39" w:type="dxa"/>
+                    <w:bottom w:w="39" w:type="dxa"/>
+                    <w:right w:w="39" w:type="dxa"/>
+                  </w:tcMar>
+                </w:tcPr>
+                <w:p>
+                  <w:pPr>
+                    <w:spacing w:after="0" w:line="240" w:lineRule="auto"/>
+                    <w:jc w:val="center"/>
+                  </w:pPr>
+                  <w:r>
+                    <w:rPr>
+                      <w:rFonts w:ascii="Arial" w:hAnsi="Arial" w:eastAsia="Arial"/>
+                      <w:color w:val="000000"/>
+                      <w:sz w:val="20"/>
+                    </w:rPr>
+                    <w:t xml:space="preserve">30</w:t>
+                  </w:r>
+                </w:p>
+              </w:tc>
+              <w:tc>
+                <w:tcPr>
+                  <w:tcW w:w="1635" w:type="dxa"/>
+                  <w:tcBorders>
+                    <w:top w:val="single" w:color="D3D3D3" w:sz="7"/>
+                    <w:left w:val="single" w:color="D3D3D3" w:sz="7"/>
+                    <w:bottom w:val="single" w:color="D3D3D3" w:sz="7"/>
+                    <w:right w:val="single" w:color="D3D3D3" w:sz="7"/>
+                  </w:tcBorders>
+                  <w:tcMar>
+                    <w:top w:w="39" w:type="dxa"/>
+                    <w:left w:w="39" w:type="dxa"/>
+                    <w:bottom w:w="39" w:type="dxa"/>
+                    <w:right w:w="39" w:type="dxa"/>
+                  </w:tcMar>
+                </w:tcPr>
+                <w:p>
+                  <w:pPr>
+                    <w:spacing w:after="0" w:line="240" w:lineRule="auto"/>
+                    <w:jc w:val="center"/>
+                  </w:pPr>
+                  <w:r>
+                    <w:rPr>
+                      <w:rFonts w:ascii="Arial" w:hAnsi="Arial" w:eastAsia="Arial"/>
+                      <w:color w:val="000000"/>
+                      <w:sz w:val="20"/>
+                    </w:rPr>
+                    <w:t xml:space="preserve">150</w:t>
+                  </w:r>
+                </w:p>
+              </w:tc>
+              <w:tc>
+                <w:tcPr>
+                  <w:tcW w:w="1440" w:type="dxa"/>
+                  <w:tcBorders>
+                    <w:top w:val="single" w:color="D3D3D3" w:sz="7"/>
+                    <w:left w:val="single" w:color="D3D3D3" w:sz="7"/>
+                    <w:bottom w:val="single" w:color="D3D3D3" w:sz="7"/>
+                    <w:right w:val="single" w:color="D3D3D3" w:sz="7"/>
+                  </w:tcBorders>
+                  <w:tcMar>
+                    <w:top w:w="39" w:type="dxa"/>
+                    <w:left w:w="39" w:type="dxa"/>
+                    <w:bottom w:w="39" w:type="dxa"/>
+                    <w:right w:w="39" w:type="dxa"/>
+                  </w:tcMar>
+                </w:tcPr>
+                <w:p>
+                  <w:pPr>
+                    <w:spacing w:after="0" w:line="240" w:lineRule="auto"/>
+                    <w:jc w:val="center"/>
+                  </w:pPr>
+                  <w:r>
+                    <w:rPr>
+                      <w:rFonts w:ascii="Arial" w:hAnsi="Arial" w:eastAsia="Arial"/>
+                      <w:color w:val="000000"/>
+                      <w:sz w:val="20"/>
+                    </w:rPr>
+                    <w:t xml:space="preserve">13</w:t>
+                  </w:r>
+                </w:p>
+              </w:tc>
+              <w:tc>
+                <w:tcPr>
+                  <w:tcW w:w="1440" w:type="dxa"/>
+                  <w:tcBorders>
+                    <w:top w:val="single" w:color="D3D3D3" w:sz="7"/>
+                    <w:left w:val="single" w:color="D3D3D3" w:sz="7"/>
+                    <w:bottom w:val="single" w:color="D3D3D3" w:sz="7"/>
+                    <w:right w:val="single" w:color="D3D3D3" w:sz="7"/>
+                  </w:tcBorders>
+                  <w:tcMar>
+                    <w:top w:w="39" w:type="dxa"/>
+                    <w:left w:w="39" w:type="dxa"/>
+                    <w:bottom w:w="39" w:type="dxa"/>
+                    <w:right w:w="39" w:type="dxa"/>
+                  </w:tcMar>
+                </w:tcPr>
+                <w:p>
+                  <w:pPr>
+                    <w:spacing w:after="0" w:line="240" w:lineRule="auto"/>
+                    <w:jc w:val="center"/>
+                  </w:pPr>
+                  <w:r>
+                    <w:rPr>
+                      <w:rFonts w:ascii="Arial" w:hAnsi="Arial" w:eastAsia="Arial"/>
+                      <w:color w:val="000000"/>
+                      <w:sz w:val="20"/>
+                    </w:rPr>
+                    <w:t xml:space="preserve">20</w:t>
+                  </w:r>
+                </w:p>
+              </w:tc>
+              <w:tc>
+                <w:tcPr>
+                  <w:tcW w:w="1440" w:type="dxa"/>
+                  <w:tcBorders>
+                    <w:top w:val="single" w:color="D3D3D3" w:sz="7"/>
+                    <w:left w:val="single" w:color="D3D3D3" w:sz="7"/>
+                    <w:bottom w:val="single" w:color="D3D3D3" w:sz="7"/>
+                    <w:right w:val="single" w:color="D3D3D3" w:sz="7"/>
+                  </w:tcBorders>
+                  <w:tcMar>
+                    <w:top w:w="39" w:type="dxa"/>
+                    <w:left w:w="39" w:type="dxa"/>
+                    <w:bottom w:w="39" w:type="dxa"/>
+                    <w:right w:w="39" w:type="dxa"/>
+                  </w:tcMar>
+                </w:tcPr>
+                <w:p>
+                  <w:pPr>
+                    <w:spacing w:after="0" w:line="240" w:lineRule="auto"/>
+                    <w:jc w:val="center"/>
+                  </w:pPr>
+                  <w:r>
+                    <w:rPr>
+                      <w:rFonts w:ascii="Arial" w:hAnsi="Arial" w:eastAsia="Arial"/>
+                      <w:color w:val="000000"/>
+                      <w:sz w:val="20"/>
+                    </w:rPr>
+                    <w:t xml:space="preserve">163</w:t>
+                  </w:r>
+                </w:p>
+              </w:tc>
+            </w:tr>
+            <w:tr>
+              <w:trPr>
+                <w:trHeight w:val="282" w:hRule="atLeast"/>
+              </w:trPr>
+              <w:tc>
+                <w:tcPr>
+                  <w:tcW w:w="1440" w:type="dxa"/>
+                  <w:tcBorders>
+                    <w:top w:val="single" w:color="D3D3D3" w:sz="7"/>
+                    <w:left w:val="single" w:color="D3D3D3" w:sz="7"/>
+                    <w:bottom w:val="single" w:color="D3D3D3" w:sz="7"/>
+                    <w:right w:val="single" w:color="D3D3D3" w:sz="7"/>
+                  </w:tcBorders>
                   <w:shd w:val="clear" w:fill="EFF7FA"/>
                   <w:tcMar>
                     <w:top w:w="39" w:type="dxa"/>
@@ -811,7 +1450,7 @@
                       <w:color w:val="000000"/>
                       <w:sz w:val="20"/>
                     </w:rPr>
-                    <w:t xml:space="preserve">253</w:t>
+                    <w:t xml:space="preserve">1,565</w:t>
                   </w:r>
                 </w:p>
               </w:tc>
@@ -844,7 +1483,7 @@
                       <w:color w:val="000000"/>
                       <w:sz w:val="20"/>
                     </w:rPr>
-                    <w:t xml:space="preserve">5223</w:t>
+                    <w:t xml:space="preserve">368</w:t>
                   </w:r>
                 </w:p>
               </w:tc>
@@ -877,7 +1516,7 @@
                       <w:color w:val="000000"/>
                       <w:sz w:val="20"/>
                     </w:rPr>
-                    <w:t xml:space="preserve">1,057,209</w:t>
+                    <w:t xml:space="preserve">398,149</w:t>
                   </w:r>
                 </w:p>
               </w:tc>
@@ -933,7 +1572,7 @@
                       <w:color w:val="000000"/>
                       <w:sz w:val="20"/>
                     </w:rPr>
-                    <w:t xml:space="preserve">18,890</w:t>
+                    <w:t xml:space="preserve">24,417</w:t>
                   </w:r>
                 </w:p>
               </w:tc>
@@ -966,7 +1605,7 @@
                       <w:color w:val="000000"/>
                       <w:sz w:val="20"/>
                     </w:rPr>
-                    <w:t xml:space="preserve">20,520</w:t>
+                    <w:t xml:space="preserve">422,537</w:t>
                   </w:r>
                 </w:p>
               </w:tc>
@@ -1198,7 +1837,7 @@
                     <w:color w:val="000000"/>
                     <w:sz w:val="16"/>
                   </w:rPr>
-                  <w:t xml:space="preserve">2023-12-08 9:00:26 AM</w:t>
+                  <w:t xml:space="preserve">2023-12-11 9:12:42 AM</w:t>
                 </w:r>
               </w:p>
             </w:tc>
@@ -2084,7 +2723,7 @@
                     <w:color w:val="000000"/>
                     <w:sz w:val="22"/>
                   </w:rPr>
-                  <w:t xml:space="preserve">89810</w:t>
+                  <w:t xml:space="preserve">931</w:t>
                 </w:r>
               </w:p>
             </w:tc>
@@ -2235,7 +2874,7 @@
                     <w:color w:val="000000"/>
                     <w:sz w:val="22"/>
                   </w:rPr>
-                  <w:t xml:space="preserve">04-Jan-2023</w:t>
+                  <w:t xml:space="preserve">01-Feb-2023</w:t>
                 </w:r>
               </w:p>
             </w:tc>
@@ -2550,7 +3189,7 @@
                     <w:color w:val="000000"/>
                     <w:sz w:val="22"/>
                   </w:rPr>
-                  <w:t xml:space="preserve">256208</w:t>
+                  <w:t xml:space="preserve">8896</w:t>
                 </w:r>
               </w:p>
             </w:tc>
@@ -2703,7 +3342,7 @@
                     <w:color w:val="000000"/>
                     <w:sz w:val="22"/>
                   </w:rPr>
-                  <w:t xml:space="preserve">13-Apr-2023</w:t>
+                  <w:t xml:space="preserve">08-Mar-2023</w:t>
                 </w:r>
               </w:p>
             </w:tc>

</xml_diff>